<commit_message>
Kleine aanpassing Functioneel ontwerp
</commit_message>
<xml_diff>
--- a/Jesse/Functioneel Ontwerp.docx
+++ b/Jesse/Functioneel Ontwerp.docx
@@ -281,182 +281,420 @@
     </w:p>
     <w:p>
       <w:pPr>
-        <w:pStyle w:val="Kop1"/>
+        <w:pStyle w:val="Lijstalinea"/>
         <w:numPr>
           <w:ilvl w:val="0"/>
-          <w:numId w:val="5"/>
+          <w:numId w:val="9"/>
         </w:numPr>
         <w:rPr>
-          <w:sz w:val="32"/>
-          <w:szCs w:val="32"/>
-        </w:rPr>
-      </w:pPr>
-      <w:r>
-        <w:rPr>
-          <w:sz w:val="32"/>
-          <w:szCs w:val="32"/>
-        </w:rPr>
-        <w:t>Inleiding</w:t>
-      </w:r>
-    </w:p>
-    <w:p>
-      <w:pPr>
-        <w:pStyle w:val="Kop1"/>
+          <w:b/>
+          <w:bCs/>
+        </w:rPr>
+      </w:pPr>
+      <w:r>
+        <w:rPr>
+          <w:b/>
+          <w:bCs/>
+        </w:rPr>
+        <w:t>Inleiding……………………………………………………………………………………</w:t>
+      </w:r>
+      <w:proofErr w:type="gramStart"/>
+      <w:r>
+        <w:rPr>
+          <w:b/>
+          <w:bCs/>
+        </w:rPr>
+        <w:t>…….</w:t>
+      </w:r>
+      <w:proofErr w:type="gramEnd"/>
+      <w:r>
+        <w:rPr>
+          <w:b/>
+          <w:bCs/>
+        </w:rPr>
+        <w:t>3</w:t>
+      </w:r>
+    </w:p>
+    <w:p>
+      <w:pPr>
+        <w:pStyle w:val="Lijstalinea"/>
         <w:numPr>
           <w:ilvl w:val="0"/>
-          <w:numId w:val="5"/>
+          <w:numId w:val="9"/>
         </w:numPr>
         <w:rPr>
-          <w:sz w:val="32"/>
-          <w:szCs w:val="32"/>
-        </w:rPr>
-      </w:pPr>
-      <w:r>
-        <w:rPr>
-          <w:sz w:val="32"/>
-          <w:szCs w:val="32"/>
-        </w:rPr>
-        <w:t>Doelgroep</w:t>
-      </w:r>
-    </w:p>
-    <w:p>
-      <w:pPr>
-        <w:pStyle w:val="Kop1"/>
+          <w:b/>
+          <w:bCs/>
+        </w:rPr>
+      </w:pPr>
+      <w:r>
+        <w:rPr>
+          <w:b/>
+          <w:bCs/>
+        </w:rPr>
+        <w:t>Doelgroep…………………………………………………………………………………</w:t>
+      </w:r>
+      <w:proofErr w:type="gramStart"/>
+      <w:r>
+        <w:rPr>
+          <w:b/>
+          <w:bCs/>
+        </w:rPr>
+        <w:t>…….</w:t>
+      </w:r>
+      <w:proofErr w:type="gramEnd"/>
+      <w:r>
+        <w:rPr>
+          <w:b/>
+          <w:bCs/>
+        </w:rPr>
+        <w:t>3</w:t>
+      </w:r>
+    </w:p>
+    <w:p>
+      <w:pPr>
+        <w:pStyle w:val="Lijstalinea"/>
         <w:numPr>
           <w:ilvl w:val="0"/>
-          <w:numId w:val="5"/>
+          <w:numId w:val="9"/>
         </w:numPr>
         <w:rPr>
-          <w:sz w:val="32"/>
-          <w:szCs w:val="32"/>
-        </w:rPr>
-      </w:pPr>
-      <w:r>
-        <w:rPr>
-          <w:sz w:val="32"/>
-          <w:szCs w:val="32"/>
-        </w:rPr>
-        <w:t>Doel van de website</w:t>
-      </w:r>
-    </w:p>
-    <w:p>
-      <w:pPr>
-        <w:pStyle w:val="Kop1"/>
+          <w:b/>
+          <w:bCs/>
+        </w:rPr>
+      </w:pPr>
+      <w:r>
+        <w:rPr>
+          <w:b/>
+          <w:bCs/>
+        </w:rPr>
+        <w:t>Doel van de website……………………………………………………………………</w:t>
+      </w:r>
+      <w:proofErr w:type="gramStart"/>
+      <w:r>
+        <w:rPr>
+          <w:b/>
+          <w:bCs/>
+        </w:rPr>
+        <w:t>…….</w:t>
+      </w:r>
+      <w:proofErr w:type="gramEnd"/>
+      <w:r>
+        <w:rPr>
+          <w:b/>
+          <w:bCs/>
+        </w:rPr>
+        <w:t>3</w:t>
+      </w:r>
+    </w:p>
+    <w:p>
+      <w:pPr>
+        <w:pStyle w:val="Lijstalinea"/>
         <w:numPr>
           <w:ilvl w:val="0"/>
-          <w:numId w:val="5"/>
+          <w:numId w:val="9"/>
         </w:numPr>
         <w:rPr>
-          <w:sz w:val="32"/>
-          <w:szCs w:val="32"/>
-        </w:rPr>
-      </w:pPr>
-      <w:r>
-        <w:rPr>
-          <w:sz w:val="32"/>
-          <w:szCs w:val="32"/>
-        </w:rPr>
-        <w:t>Behoeften en Eisen</w:t>
-      </w:r>
-    </w:p>
-    <w:p>
-      <w:pPr>
-        <w:pStyle w:val="Kop1"/>
+          <w:b/>
+          <w:bCs/>
+        </w:rPr>
+      </w:pPr>
+      <w:r>
+        <w:rPr>
+          <w:b/>
+          <w:bCs/>
+        </w:rPr>
+        <w:t>Behoeften en Eisen……………………………………………………………………</w:t>
+      </w:r>
+      <w:proofErr w:type="gramStart"/>
+      <w:r>
+        <w:rPr>
+          <w:b/>
+          <w:bCs/>
+        </w:rPr>
+        <w:t>…….</w:t>
+      </w:r>
+      <w:proofErr w:type="gramEnd"/>
+      <w:r>
+        <w:rPr>
+          <w:b/>
+          <w:bCs/>
+        </w:rPr>
+        <w:t>.3</w:t>
+      </w:r>
+    </w:p>
+    <w:p>
+      <w:pPr>
+        <w:pStyle w:val="Lijstalinea"/>
         <w:numPr>
           <w:ilvl w:val="0"/>
-          <w:numId w:val="5"/>
+          <w:numId w:val="9"/>
         </w:numPr>
         <w:rPr>
-          <w:sz w:val="32"/>
-          <w:szCs w:val="32"/>
-        </w:rPr>
-      </w:pPr>
-      <w:r>
-        <w:rPr>
-          <w:sz w:val="32"/>
-          <w:szCs w:val="32"/>
-        </w:rPr>
-        <w:t>Structuur</w:t>
-      </w:r>
-    </w:p>
-    <w:p>
-      <w:pPr>
-        <w:pStyle w:val="Kop1"/>
+          <w:b/>
+          <w:bCs/>
+        </w:rPr>
+      </w:pPr>
+      <w:r>
+        <w:rPr>
+          <w:b/>
+          <w:bCs/>
+        </w:rPr>
+        <w:t>Structuur…………………………………………………………………………………………4</w:t>
+      </w:r>
+    </w:p>
+    <w:p>
+      <w:pPr>
+        <w:pStyle w:val="Lijstalinea"/>
         <w:numPr>
           <w:ilvl w:val="0"/>
-          <w:numId w:val="5"/>
+          <w:numId w:val="9"/>
         </w:numPr>
         <w:rPr>
-          <w:sz w:val="32"/>
-          <w:szCs w:val="32"/>
-        </w:rPr>
-      </w:pPr>
-      <w:r>
-        <w:rPr>
-          <w:sz w:val="32"/>
-          <w:szCs w:val="32"/>
-        </w:rPr>
-        <w:t xml:space="preserve">Functionaliteiten </w:t>
-      </w:r>
-      <w:r>
-        <w:rPr>
-          <w:sz w:val="32"/>
-          <w:szCs w:val="32"/>
-        </w:rPr>
-        <w:t xml:space="preserve">per </w:t>
-      </w:r>
-      <w:r>
-        <w:rPr>
-          <w:sz w:val="32"/>
-          <w:szCs w:val="32"/>
-        </w:rPr>
-        <w:t>pagina’s</w:t>
-      </w:r>
-    </w:p>
-    <w:p>
-      <w:pPr>
-        <w:pStyle w:val="Kop1"/>
+          <w:b/>
+          <w:bCs/>
+        </w:rPr>
+      </w:pPr>
+      <w:r>
+        <w:rPr>
+          <w:b/>
+          <w:bCs/>
+        </w:rPr>
+        <w:t>Functionaliteiten per pagina……………………………………………………………4/5</w:t>
+      </w:r>
+    </w:p>
+    <w:p>
+      <w:pPr>
+        <w:pStyle w:val="Lijstalinea"/>
         <w:numPr>
           <w:ilvl w:val="0"/>
-          <w:numId w:val="5"/>
+          <w:numId w:val="9"/>
         </w:numPr>
         <w:rPr>
-          <w:sz w:val="32"/>
-          <w:szCs w:val="32"/>
-        </w:rPr>
-      </w:pPr>
+          <w:b/>
+          <w:bCs/>
+        </w:rPr>
+      </w:pPr>
+      <w:r>
+        <w:rPr>
+          <w:b/>
+          <w:bCs/>
+        </w:rPr>
+        <w:t>Mock-up……………………………………………………………………………………</w:t>
+      </w:r>
+      <w:proofErr w:type="gramStart"/>
+      <w:r>
+        <w:rPr>
+          <w:b/>
+          <w:bCs/>
+        </w:rPr>
+        <w:t>…….</w:t>
+      </w:r>
+      <w:proofErr w:type="gramEnd"/>
+      <w:r>
+        <w:rPr>
+          <w:b/>
+          <w:bCs/>
+        </w:rPr>
+        <w:t>5</w:t>
+      </w:r>
+    </w:p>
+    <w:p/>
+    <w:p/>
+    <w:p/>
+    <w:p/>
+    <w:p/>
+    <w:p/>
+    <w:p/>
+    <w:p/>
+    <w:p/>
+    <w:p/>
+    <w:p/>
+    <w:p/>
+    <w:p/>
+    <w:p/>
+    <w:p/>
+    <w:p/>
+    <w:p/>
+    <w:p/>
+    <w:p/>
+    <w:p/>
+    <w:p/>
+    <w:p>
+      <w:r>
+        <w:br w:type="page"/>
+      </w:r>
+    </w:p>
+    <w:p>
+      <w:pPr>
+        <w:rPr>
+          <w:rFonts w:asciiTheme="majorHAnsi" w:eastAsiaTheme="majorEastAsia" w:hAnsiTheme="majorHAnsi" w:cstheme="majorBidi"/>
+          <w:color w:val="0F4761" w:themeColor="accent1" w:themeShade="BF"/>
+          <w:sz w:val="40"/>
+          <w:szCs w:val="40"/>
+        </w:rPr>
+      </w:pPr>
+    </w:p>
+    <w:p>
+      <w:pPr>
+        <w:pStyle w:val="Titel"/>
+        <w:rPr>
+          <w:sz w:val="40"/>
+          <w:szCs w:val="40"/>
+        </w:rPr>
+      </w:pPr>
+      <w:r>
+        <w:rPr>
+          <w:sz w:val="40"/>
+          <w:szCs w:val="40"/>
+        </w:rPr>
+        <w:t>1.</w:t>
+      </w:r>
+      <w:r>
+        <w:rPr>
+          <w:sz w:val="40"/>
+          <w:szCs w:val="40"/>
+        </w:rPr>
+        <w:t xml:space="preserve"> </w:t>
+      </w:r>
+      <w:r>
+        <w:rPr>
+          <w:sz w:val="40"/>
+          <w:szCs w:val="40"/>
+        </w:rPr>
+        <w:t>Inleiding</w:t>
+      </w:r>
+    </w:p>
+    <w:p>
+      <w:r>
+        <w:t>Robin Assistent heeft momenteel een simpele website, h</w:t>
+      </w:r>
+      <w:r>
+        <w:t xml:space="preserve">ier staat tot nu toe vrij algemene informatie. Robin Assistant heeft ons het vertrouwen gegeven om een nieuwe website ontwikkelen. De website gaan we opdelen in meerdere pagina’s. Op de pagina’s komt er specifieke informatie over het onderwerp waar de pagina over gaat. </w:t>
+      </w:r>
+    </w:p>
+    <w:p/>
+    <w:p/>
+    <w:p>
+      <w:pPr>
+        <w:pStyle w:val="Titel"/>
+        <w:rPr>
+          <w:sz w:val="40"/>
+          <w:szCs w:val="40"/>
+        </w:rPr>
+      </w:pPr>
+      <w:r>
+        <w:rPr>
+          <w:sz w:val="40"/>
+          <w:szCs w:val="40"/>
+        </w:rPr>
+        <w:t>2.</w:t>
+      </w:r>
+      <w:r>
+        <w:rPr>
+          <w:sz w:val="40"/>
+          <w:szCs w:val="40"/>
+        </w:rPr>
+        <w:t xml:space="preserve"> </w:t>
+      </w:r>
+      <w:r>
+        <w:rPr>
+          <w:sz w:val="40"/>
+          <w:szCs w:val="40"/>
+        </w:rPr>
+        <w:t>Doelgroep</w:t>
+      </w:r>
+    </w:p>
+    <w:p>
+      <w:r>
+        <w:t xml:space="preserve">De website moet een specifieke doelgroep aantrekken. De website moet toegankelijk zijn voor een brede doelgroep voor gehandicapten, verplegers en/of andere zorginstellingen. De informatie die op website getoond wordt moet dus gaan over wat je met applicatie Robin Assistant kan doen, en hoe het gebruikt kan worden. </w:t>
+      </w:r>
+    </w:p>
+    <w:p/>
+    <w:p/>
+    <w:p>
+      <w:pPr>
+        <w:pStyle w:val="Titel"/>
+        <w:rPr>
+          <w:sz w:val="40"/>
+          <w:szCs w:val="40"/>
+        </w:rPr>
+      </w:pPr>
+      <w:r>
+        <w:rPr>
+          <w:sz w:val="40"/>
+          <w:szCs w:val="40"/>
+        </w:rPr>
+        <w:t>3. Doel van de website</w:t>
+      </w:r>
+    </w:p>
+    <w:p>
+      <w:r>
+        <w:t xml:space="preserve">De doelgroep moet duidelijk geïnformeerd worden wat voor applicatie is. Ook moet er duidelijke informatie staan waarvoor de applicatie voor bedoeld is. De website wordt erg informatief zodat elke doelgroep aangesproken kan worden. Hierbij komt ook bij te staan waarom deze applicatie erg geschikt is voor de doelgroep. </w:t>
+      </w:r>
+    </w:p>
+    <w:p/>
+    <w:p/>
+    <w:p>
+      <w:pPr>
+        <w:pStyle w:val="Titel"/>
+        <w:rPr>
+          <w:sz w:val="40"/>
+          <w:szCs w:val="40"/>
+        </w:rPr>
+      </w:pPr>
+      <w:r>
+        <w:rPr>
+          <w:sz w:val="40"/>
+          <w:szCs w:val="40"/>
+        </w:rPr>
+        <w:t>4. Behoeften en Eisen</w:t>
+      </w:r>
+    </w:p>
+    <w:p>
+      <w:r>
+        <w:t xml:space="preserve">De website moet er eenvoudig en clean uitzien. De website moet wel warmte, persoonlijkheid en betrouwbaarheid uitstralen. Het is hiervoor belangrijk toepasselijke kleuren te gebruiken. Verder is het een eis dat de website meertalig en </w:t>
+      </w:r>
       <w:proofErr w:type="spellStart"/>
       <w:r>
-        <w:rPr>
-          <w:sz w:val="32"/>
-          <w:szCs w:val="32"/>
-        </w:rPr>
-        <w:t>Mockup</w:t>
+        <w:t>responsive</w:t>
       </w:r>
       <w:proofErr w:type="spellEnd"/>
-    </w:p>
-    <w:p>
-      <w:pPr>
-        <w:pStyle w:val="Lijstalinea"/>
-      </w:pPr>
-    </w:p>
-    <w:p/>
-    <w:p/>
-    <w:p/>
-    <w:p/>
-    <w:p/>
-    <w:p/>
-    <w:p/>
-    <w:p/>
-    <w:p/>
-    <w:p/>
-    <w:p/>
-    <w:p/>
-    <w:p/>
-    <w:p/>
-    <w:p/>
-    <w:p/>
-    <w:p/>
+      <w:r>
+        <w:t xml:space="preserve"> is. </w:t>
+      </w:r>
+      <w:proofErr w:type="spellStart"/>
+      <w:r>
+        <w:t>Responsive</w:t>
+      </w:r>
+      <w:proofErr w:type="spellEnd"/>
+      <w:r>
+        <w:t xml:space="preserve"> houdt in dat de website op elke device/apparaat goed toont. Ook is het van belang dat</w:t>
+      </w:r>
+      <w:r>
+        <w:t xml:space="preserve"> de juridische zaken zoals</w:t>
+      </w:r>
+      <w:r>
+        <w:t xml:space="preserve"> algemene voorwaarden, </w:t>
+      </w:r>
+      <w:r>
+        <w:t>privacyverklaring</w:t>
+      </w:r>
+      <w:r>
+        <w:t xml:space="preserve"> en cookie verklaring duidelijk en simpel te vinden zijn</w:t>
+      </w:r>
+      <w:r>
+        <w:t xml:space="preserve"> op de website</w:t>
+      </w:r>
+      <w:r>
+        <w:t xml:space="preserve">. </w:t>
+      </w:r>
+    </w:p>
+    <w:p>
+      <w:r>
+        <w:t xml:space="preserve">Voor afbeeldingen en teksten hebben wij de vrijheid gekregen om zelf de toepasselijke afbeelding te kiezen. </w:t>
+      </w:r>
+    </w:p>
     <w:p/>
     <w:p/>
     <w:p/>
@@ -465,117 +703,24 @@
       <w:pPr>
         <w:pStyle w:val="Kop1"/>
       </w:pPr>
-      <w:r>
-        <w:t>Inleiding:</w:t>
-      </w:r>
-    </w:p>
-    <w:p>
-      <w:r>
-        <w:t>Robin Assistent heeft momenteel een simpele website, h</w:t>
-      </w:r>
-      <w:r>
-        <w:t xml:space="preserve">ier staat tot nu toe vrij algemene informatie. Robin Assistant heeft ons het vertrouwen gegeven om een nieuwe website ontwikkelen. De website gaan we opdelen in meerdere pagina’s. Op de pagina’s komt er specifieke informatie over het onderwerp waar de pagina over gaat. </w:t>
-      </w:r>
-    </w:p>
-    <w:p/>
-    <w:p/>
-    <w:p>
-      <w:pPr>
-        <w:pStyle w:val="Kop1"/>
-      </w:pPr>
-      <w:r>
-        <w:t>Doelgroep:</w:t>
-      </w:r>
-    </w:p>
-    <w:p>
-      <w:r>
-        <w:t xml:space="preserve">De website moet een specifieke doelgroep aantrekken. De website moet toegankelijk zijn voor een brede doelgroep voor gehandicapten, verplegers en/of andere zorginstellingen. De informatie die op website getoond wordt moet dus gaan over wat je met applicatie Robin Assistant kan doen, en hoe het gebruikt kan worden. </w:t>
-      </w:r>
-    </w:p>
-    <w:p/>
-    <w:p/>
-    <w:p>
-      <w:pPr>
-        <w:pStyle w:val="Kop1"/>
-      </w:pPr>
-      <w:r>
-        <w:t>Doel van de website</w:t>
-      </w:r>
-    </w:p>
-    <w:p>
-      <w:r>
-        <w:t xml:space="preserve">De doelgroep moet duidelijk geïnformeerd worden wat voor applicatie is. Ook moet er duidelijke informatie staan waarvoor de applicatie voor bedoeld is. De website wordt erg informatief zodat elke doelgroep aangesproken kan worden. Hierbij komt ook bij te staan waarom deze applicatie erg geschikt is voor de doelgroep. </w:t>
-      </w:r>
-    </w:p>
-    <w:p/>
-    <w:p/>
-    <w:p>
-      <w:pPr>
-        <w:pStyle w:val="Kop1"/>
-      </w:pPr>
-      <w:r>
-        <w:t>Behoeften en Eisen</w:t>
-      </w:r>
-    </w:p>
-    <w:p>
-      <w:r>
-        <w:t xml:space="preserve">De website moet er eenvoudig en clean uitzien. De website moet wel warmte, persoonlijkheid en betrouwbaarheid uitstralen. Het is hiervoor belangrijk toepasselijke kleuren te gebruiken. Verder is het een eis dat de website meertalig en </w:t>
-      </w:r>
-      <w:proofErr w:type="spellStart"/>
-      <w:r>
-        <w:t>responsive</w:t>
-      </w:r>
-      <w:proofErr w:type="spellEnd"/>
-      <w:r>
-        <w:t xml:space="preserve"> is. </w:t>
-      </w:r>
-      <w:proofErr w:type="spellStart"/>
-      <w:r>
-        <w:t>Responsive</w:t>
-      </w:r>
-      <w:proofErr w:type="spellEnd"/>
-      <w:r>
-        <w:t xml:space="preserve"> houdt in dat de website op elke device/apparaat goed toont. Ook is het van belang dat</w:t>
-      </w:r>
-      <w:r>
-        <w:t xml:space="preserve"> de juridische zaken zoals</w:t>
-      </w:r>
-      <w:r>
-        <w:t xml:space="preserve"> algemene voorwaarden, </w:t>
-      </w:r>
-      <w:r>
-        <w:t>privacyverklaring</w:t>
-      </w:r>
-      <w:r>
-        <w:t xml:space="preserve"> en cookie verklaring duidelijk en simpel te vinden zijn</w:t>
-      </w:r>
-      <w:r>
-        <w:t xml:space="preserve"> op de website</w:t>
-      </w:r>
-      <w:r>
-        <w:t xml:space="preserve">. </w:t>
-      </w:r>
-    </w:p>
-    <w:p>
-      <w:r>
-        <w:t xml:space="preserve">Voor afbeeldingen en teksten hebben wij de vrijheid gekregen om zelf de toepasselijke afbeelding te kiezen. </w:t>
-      </w:r>
-    </w:p>
-    <w:p/>
-    <w:p/>
-    <w:p/>
-    <w:p/>
-    <w:p>
-      <w:pPr>
-        <w:pStyle w:val="Kop1"/>
-      </w:pPr>
-    </w:p>
-    <w:p>
-      <w:pPr>
-        <w:pStyle w:val="Kop1"/>
-      </w:pPr>
-      <w:r>
-        <w:t>Structuur</w:t>
+    </w:p>
+    <w:p/>
+    <w:p/>
+    <w:p/>
+    <w:p>
+      <w:pPr>
+        <w:pStyle w:val="Titel"/>
+        <w:rPr>
+          <w:sz w:val="40"/>
+          <w:szCs w:val="40"/>
+        </w:rPr>
+      </w:pPr>
+      <w:r>
+        <w:rPr>
+          <w:sz w:val="40"/>
+          <w:szCs w:val="40"/>
+        </w:rPr>
+        <w:t>5. Structuur</w:t>
       </w:r>
     </w:p>
     <w:p>
@@ -662,394 +807,406 @@
     <w:p/>
     <w:p>
       <w:pPr>
-        <w:pStyle w:val="Kop1"/>
-      </w:pPr>
-      <w:r>
-        <w:t>Functionaliteiten per pagina</w:t>
-      </w:r>
-    </w:p>
-    <w:p>
-      <w:pPr>
-        <w:rPr>
-          <w:b/>
-          <w:bCs/>
-        </w:rPr>
-      </w:pPr>
-      <w:r>
-        <w:rPr>
-          <w:b/>
-          <w:bCs/>
-        </w:rPr>
-        <w:t>Homepagina:</w:t>
-      </w:r>
-      <w:r>
-        <w:rPr>
-          <w:b/>
-          <w:bCs/>
-        </w:rPr>
-        <w:t xml:space="preserve"> </w:t>
-      </w:r>
-    </w:p>
-    <w:p>
-      <w:r>
-        <w:t xml:space="preserve">Op deze pagina moet in een korte tekst staan wat Robin </w:t>
-      </w:r>
-      <w:proofErr w:type="spellStart"/>
-      <w:r>
-        <w:t>Assitant</w:t>
-      </w:r>
-      <w:proofErr w:type="spellEnd"/>
-      <w:r>
-        <w:t xml:space="preserve"> inhoud. </w:t>
-      </w:r>
-      <w:r>
-        <w:t>Ook is er een CTA</w:t>
-      </w:r>
-      <w:r>
-        <w:t xml:space="preserve"> </w:t>
-      </w:r>
-      <w:r>
-        <w:t xml:space="preserve">(Call </w:t>
-      </w:r>
-      <w:proofErr w:type="spellStart"/>
-      <w:r>
-        <w:t>to</w:t>
-      </w:r>
-      <w:proofErr w:type="spellEnd"/>
-      <w:r>
-        <w:t xml:space="preserve"> Action) verwerkt op de pagina, dit is </w:t>
-      </w:r>
-      <w:r>
-        <w:t>bedoeld</w:t>
-      </w:r>
-      <w:r>
-        <w:t xml:space="preserve"> dat er door interactie op de website contact en overige informatie wordt gegeven. Ook worden er reviews getoond om de bezoekers van de website vertrouwen te geven. </w:t>
-      </w:r>
-    </w:p>
-    <w:p>
-      <w:pPr>
-        <w:rPr>
-          <w:b/>
-          <w:bCs/>
-        </w:rPr>
-      </w:pPr>
-    </w:p>
-    <w:p>
-      <w:pPr>
-        <w:rPr>
-          <w:b/>
-          <w:bCs/>
-        </w:rPr>
-      </w:pPr>
-      <w:proofErr w:type="spellStart"/>
-      <w:r>
-        <w:rPr>
-          <w:b/>
-          <w:bCs/>
-        </w:rPr>
-        <w:t>What</w:t>
-      </w:r>
-      <w:proofErr w:type="spellEnd"/>
-      <w:r>
-        <w:rPr>
-          <w:b/>
-          <w:bCs/>
-        </w:rPr>
-        <w:t xml:space="preserve"> is Robin:</w:t>
-      </w:r>
-      <w:r>
-        <w:rPr>
-          <w:b/>
-          <w:bCs/>
-        </w:rPr>
-        <w:t xml:space="preserve"> </w:t>
-      </w:r>
-    </w:p>
-    <w:p>
-      <w:r>
-        <w:t>Op deze pagina moet duidelijk</w:t>
-      </w:r>
-      <w:r>
-        <w:t xml:space="preserve"> en uitgebreide</w:t>
-      </w:r>
-      <w:r>
-        <w:t xml:space="preserve"> informatie staan over wat Robin </w:t>
-      </w:r>
-      <w:proofErr w:type="spellStart"/>
-      <w:r>
-        <w:t>Assitant</w:t>
-      </w:r>
-      <w:proofErr w:type="spellEnd"/>
-      <w:r>
-        <w:t xml:space="preserve"> kan en wat het </w:t>
-      </w:r>
-      <w:r>
-        <w:t xml:space="preserve">inhoudt. Verder staan er Reviews een CTA en een contactformulier. Het contactformulier staat onderaan de pagina waar bezoekers makkelijk en snel een mail kunnen sturen als ze vragen hebben. </w:t>
-      </w:r>
-    </w:p>
-    <w:p>
-      <w:pPr>
-        <w:rPr>
-          <w:b/>
-          <w:bCs/>
-        </w:rPr>
-      </w:pPr>
-    </w:p>
-    <w:p>
-      <w:pPr>
-        <w:rPr>
-          <w:b/>
-          <w:bCs/>
-        </w:rPr>
-      </w:pPr>
-      <w:r>
-        <w:rPr>
-          <w:b/>
-          <w:bCs/>
-        </w:rPr>
-        <w:br w:type="page"/>
-      </w:r>
-    </w:p>
-    <w:p>
-      <w:pPr>
-        <w:rPr>
-          <w:b/>
-          <w:bCs/>
-        </w:rPr>
-      </w:pPr>
-    </w:p>
-    <w:p>
-      <w:pPr>
-        <w:rPr>
-          <w:b/>
-          <w:bCs/>
-        </w:rPr>
-      </w:pPr>
-      <w:r>
-        <w:rPr>
-          <w:b/>
-          <w:bCs/>
-        </w:rPr>
-        <w:t xml:space="preserve">How </w:t>
-      </w:r>
-      <w:proofErr w:type="spellStart"/>
-      <w:r>
-        <w:rPr>
-          <w:b/>
-          <w:bCs/>
-        </w:rPr>
-        <w:t>to</w:t>
-      </w:r>
-      <w:proofErr w:type="spellEnd"/>
-      <w:r>
-        <w:rPr>
-          <w:b/>
-          <w:bCs/>
-        </w:rPr>
-        <w:t xml:space="preserve"> </w:t>
-      </w:r>
-      <w:proofErr w:type="spellStart"/>
-      <w:r>
-        <w:rPr>
-          <w:b/>
-          <w:bCs/>
-        </w:rPr>
-        <w:t>use</w:t>
-      </w:r>
-      <w:proofErr w:type="spellEnd"/>
-      <w:r>
-        <w:rPr>
-          <w:b/>
-          <w:bCs/>
-        </w:rPr>
-        <w:t xml:space="preserve">: </w:t>
-      </w:r>
-    </w:p>
-    <w:p>
-      <w:r>
-        <w:t xml:space="preserve">Op deze pagina </w:t>
-      </w:r>
-      <w:r>
-        <w:t xml:space="preserve">komt duidelijk informatie per doelgroep hoe deze het best gebruikt kan worden. </w:t>
-      </w:r>
-      <w:r>
-        <w:t xml:space="preserve">Onder deze pagina komt een uitklap menu waar de doelgroepen komen te staan. De pagina-indeling blijft hetzelfde, de content en qua teksten en afbeeldingen kunnen grotendeels wel verschillen. Onderaan de pagina komt ook een contactformulier te staan. </w:t>
-      </w:r>
-    </w:p>
-    <w:p/>
-    <w:p>
-      <w:pPr>
-        <w:rPr>
-          <w:b/>
-          <w:bCs/>
-        </w:rPr>
-      </w:pPr>
-      <w:r>
-        <w:rPr>
-          <w:b/>
-          <w:bCs/>
-        </w:rPr>
-        <w:t xml:space="preserve">How does </w:t>
-      </w:r>
-      <w:proofErr w:type="spellStart"/>
-      <w:r>
-        <w:rPr>
-          <w:b/>
-          <w:bCs/>
-        </w:rPr>
-        <w:t>it</w:t>
-      </w:r>
-      <w:proofErr w:type="spellEnd"/>
-      <w:r>
-        <w:rPr>
-          <w:b/>
-          <w:bCs/>
-        </w:rPr>
-        <w:t xml:space="preserve"> </w:t>
-      </w:r>
-      <w:proofErr w:type="spellStart"/>
-      <w:r>
-        <w:rPr>
-          <w:b/>
-          <w:bCs/>
-        </w:rPr>
-        <w:t>work</w:t>
-      </w:r>
-      <w:proofErr w:type="spellEnd"/>
-      <w:r>
-        <w:rPr>
-          <w:b/>
-          <w:bCs/>
-        </w:rPr>
-        <w:t>:</w:t>
-      </w:r>
-    </w:p>
-    <w:p>
-      <w:r>
-        <w:t xml:space="preserve">Op deze pagina wordt duidelijk en uitgebreid uitgelegd hoe het dashboard het beste gebruikt kan worden voor de klanten die met Robin </w:t>
-      </w:r>
-      <w:proofErr w:type="spellStart"/>
-      <w:r>
-        <w:t>Assitant</w:t>
-      </w:r>
-      <w:proofErr w:type="spellEnd"/>
-      <w:r>
-        <w:t xml:space="preserve"> werken. Ook wordt er duidelijk uitgelegd hoe je het kan gebruiken voor zowel desktop als mobiel. </w:t>
-      </w:r>
-      <w:r>
-        <w:t xml:space="preserve">Verder staat onderaan deze pagina </w:t>
-      </w:r>
-      <w:proofErr w:type="spellStart"/>
-      <w:r>
-        <w:t>oo</w:t>
-      </w:r>
-      <w:proofErr w:type="spellEnd"/>
-      <w:r>
-        <w:t xml:space="preserve"> een contactformulier. </w:t>
-      </w:r>
-    </w:p>
-    <w:p/>
-    <w:p>
-      <w:pPr>
-        <w:rPr>
-          <w:b/>
-          <w:bCs/>
-        </w:rPr>
-      </w:pPr>
-      <w:r>
-        <w:rPr>
-          <w:b/>
-          <w:bCs/>
-        </w:rPr>
-        <w:t xml:space="preserve">Benefits: </w:t>
-      </w:r>
-    </w:p>
-    <w:p>
-      <w:r>
-        <w:t xml:space="preserve">Hier worden duidelijk en uitgebreid de voordelen van het gebruik van Robin </w:t>
-      </w:r>
-      <w:proofErr w:type="spellStart"/>
-      <w:r>
-        <w:t>Assitant</w:t>
-      </w:r>
-      <w:proofErr w:type="spellEnd"/>
-      <w:r>
-        <w:t xml:space="preserve"> omschreven. Op deze pagina </w:t>
-      </w:r>
-      <w:proofErr w:type="gramStart"/>
-      <w:r>
-        <w:t>word</w:t>
-      </w:r>
-      <w:proofErr w:type="gramEnd"/>
-      <w:r>
-        <w:t xml:space="preserve"> een CTA en een contactformulier getoond om de klanten zo goed mogelijk te helpen.</w:t>
-      </w:r>
-    </w:p>
-    <w:p/>
-    <w:p/>
-    <w:p>
-      <w:pPr>
-        <w:rPr>
-          <w:b/>
-          <w:bCs/>
-        </w:rPr>
-      </w:pPr>
-      <w:r>
-        <w:rPr>
-          <w:b/>
-          <w:bCs/>
-        </w:rPr>
-        <w:t>Contact:</w:t>
-      </w:r>
-    </w:p>
-    <w:p>
-      <w:r>
-        <w:t xml:space="preserve">Hier wordt contactinformatie getoond. Op deze pagina komt een </w:t>
-      </w:r>
-      <w:proofErr w:type="spellStart"/>
-      <w:r>
-        <w:t>maps</w:t>
-      </w:r>
-      <w:proofErr w:type="spellEnd"/>
-      <w:r>
-        <w:t xml:space="preserve"> kaartje te staan met het adres van Robin Assistant</w:t>
-      </w:r>
-      <w:r>
-        <w:t xml:space="preserve">, om een </w:t>
-      </w:r>
-      <w:proofErr w:type="spellStart"/>
-      <w:r>
-        <w:t>maps</w:t>
-      </w:r>
-      <w:proofErr w:type="spellEnd"/>
-      <w:r>
-        <w:t xml:space="preserve"> kaartje op de site te plaatsen met het adres willen wij ervoor zorgen dat het extra vertrouwen oproept bij de bezoekers. Naast de informatie wordt ook een contactformulier getoond om het de bezoekers makkelijk te maken contact op te nemen. </w:t>
-      </w:r>
-    </w:p>
-    <w:p>
-      <w:pPr>
-        <w:rPr>
-          <w:rFonts w:asciiTheme="majorHAnsi" w:eastAsiaTheme="majorEastAsia" w:hAnsiTheme="majorHAnsi" w:cstheme="majorBidi"/>
-          <w:color w:val="0F4761" w:themeColor="accent1" w:themeShade="BF"/>
+        <w:pStyle w:val="Titel"/>
+        <w:rPr>
           <w:sz w:val="40"/>
           <w:szCs w:val="40"/>
         </w:rPr>
       </w:pPr>
-      <w:r>
+    </w:p>
+    <w:p>
+      <w:pPr>
+        <w:pStyle w:val="Titel"/>
+        <w:rPr>
+          <w:sz w:val="40"/>
+          <w:szCs w:val="40"/>
+        </w:rPr>
+      </w:pPr>
+      <w:r>
+        <w:rPr>
+          <w:sz w:val="40"/>
+          <w:szCs w:val="40"/>
+        </w:rPr>
+        <w:t>6. Functionaliteiten per pagina</w:t>
+      </w:r>
+    </w:p>
+    <w:p>
+      <w:pPr>
+        <w:rPr>
+          <w:b/>
+          <w:bCs/>
+        </w:rPr>
+      </w:pPr>
+      <w:r>
+        <w:rPr>
+          <w:b/>
+          <w:bCs/>
+        </w:rPr>
+        <w:t>Homepagina:</w:t>
+      </w:r>
+      <w:r>
+        <w:rPr>
+          <w:b/>
+          <w:bCs/>
+        </w:rPr>
+        <w:t xml:space="preserve"> </w:t>
+      </w:r>
+    </w:p>
+    <w:p>
+      <w:r>
+        <w:t xml:space="preserve">Op deze pagina moet in een korte tekst staan wat Robin </w:t>
+      </w:r>
+      <w:proofErr w:type="spellStart"/>
+      <w:r>
+        <w:t>Assitant</w:t>
+      </w:r>
+      <w:proofErr w:type="spellEnd"/>
+      <w:r>
+        <w:t xml:space="preserve"> inhoud. </w:t>
+      </w:r>
+      <w:r>
+        <w:t>Ook is er een CTA</w:t>
+      </w:r>
+      <w:r>
+        <w:t xml:space="preserve"> </w:t>
+      </w:r>
+      <w:r>
+        <w:t xml:space="preserve">(Call </w:t>
+      </w:r>
+      <w:proofErr w:type="spellStart"/>
+      <w:r>
+        <w:t>to</w:t>
+      </w:r>
+      <w:proofErr w:type="spellEnd"/>
+      <w:r>
+        <w:t xml:space="preserve"> Action) verwerkt op de pagina, dit is </w:t>
+      </w:r>
+      <w:r>
+        <w:t>bedoeld</w:t>
+      </w:r>
+      <w:r>
+        <w:t xml:space="preserve"> dat er door interactie op de website contact en overige informatie wordt gegeven. Ook worden er reviews getoond om de bezoekers van de website vertrouwen te geven. </w:t>
+      </w:r>
+    </w:p>
+    <w:p>
+      <w:pPr>
+        <w:rPr>
+          <w:b/>
+          <w:bCs/>
+        </w:rPr>
+      </w:pPr>
+    </w:p>
+    <w:p>
+      <w:pPr>
+        <w:rPr>
+          <w:b/>
+          <w:bCs/>
+        </w:rPr>
+      </w:pPr>
+      <w:proofErr w:type="spellStart"/>
+      <w:r>
+        <w:rPr>
+          <w:b/>
+          <w:bCs/>
+        </w:rPr>
+        <w:t>What</w:t>
+      </w:r>
+      <w:proofErr w:type="spellEnd"/>
+      <w:r>
+        <w:rPr>
+          <w:b/>
+          <w:bCs/>
+        </w:rPr>
+        <w:t xml:space="preserve"> is Robin:</w:t>
+      </w:r>
+      <w:r>
+        <w:rPr>
+          <w:b/>
+          <w:bCs/>
+        </w:rPr>
+        <w:t xml:space="preserve"> </w:t>
+      </w:r>
+    </w:p>
+    <w:p>
+      <w:r>
+        <w:t>Op deze pagina moet duidelijk</w:t>
+      </w:r>
+      <w:r>
+        <w:t xml:space="preserve"> en uitgebreide</w:t>
+      </w:r>
+      <w:r>
+        <w:t xml:space="preserve"> informatie staan over wat Robin </w:t>
+      </w:r>
+      <w:proofErr w:type="spellStart"/>
+      <w:r>
+        <w:t>Assitant</w:t>
+      </w:r>
+      <w:proofErr w:type="spellEnd"/>
+      <w:r>
+        <w:t xml:space="preserve"> kan en wat het </w:t>
+      </w:r>
+      <w:r>
+        <w:t xml:space="preserve">inhoudt. Verder staan er Reviews een CTA en een contactformulier. Het contactformulier staat onderaan de pagina waar bezoekers makkelijk en snel een mail kunnen sturen als ze vragen hebben. </w:t>
+      </w:r>
+    </w:p>
+    <w:p>
+      <w:pPr>
+        <w:rPr>
+          <w:b/>
+          <w:bCs/>
+        </w:rPr>
+      </w:pPr>
+    </w:p>
+    <w:p>
+      <w:pPr>
+        <w:rPr>
+          <w:b/>
+          <w:bCs/>
+        </w:rPr>
+      </w:pPr>
+      <w:r>
+        <w:rPr>
+          <w:b/>
+          <w:bCs/>
+        </w:rPr>
         <w:br w:type="page"/>
       </w:r>
     </w:p>
     <w:p>
       <w:pPr>
-        <w:pStyle w:val="Kop1"/>
-      </w:pPr>
-    </w:p>
-    <w:p>
-      <w:pPr>
-        <w:pStyle w:val="Kop1"/>
-      </w:pPr>
-      <w:r>
-        <w:t>Mock-up</w:t>
+        <w:rPr>
+          <w:b/>
+          <w:bCs/>
+        </w:rPr>
+      </w:pPr>
+    </w:p>
+    <w:p>
+      <w:pPr>
+        <w:rPr>
+          <w:b/>
+          <w:bCs/>
+        </w:rPr>
+      </w:pPr>
+      <w:r>
+        <w:rPr>
+          <w:b/>
+          <w:bCs/>
+        </w:rPr>
+        <w:t xml:space="preserve">How </w:t>
+      </w:r>
+      <w:proofErr w:type="spellStart"/>
+      <w:r>
+        <w:rPr>
+          <w:b/>
+          <w:bCs/>
+        </w:rPr>
+        <w:t>to</w:t>
+      </w:r>
+      <w:proofErr w:type="spellEnd"/>
+      <w:r>
+        <w:rPr>
+          <w:b/>
+          <w:bCs/>
+        </w:rPr>
+        <w:t xml:space="preserve"> </w:t>
+      </w:r>
+      <w:proofErr w:type="spellStart"/>
+      <w:r>
+        <w:rPr>
+          <w:b/>
+          <w:bCs/>
+        </w:rPr>
+        <w:t>use</w:t>
+      </w:r>
+      <w:proofErr w:type="spellEnd"/>
+      <w:r>
+        <w:rPr>
+          <w:b/>
+          <w:bCs/>
+        </w:rPr>
+        <w:t xml:space="preserve">: </w:t>
+      </w:r>
+    </w:p>
+    <w:p>
+      <w:r>
+        <w:t xml:space="preserve">Op deze pagina </w:t>
+      </w:r>
+      <w:r>
+        <w:t xml:space="preserve">komt duidelijk informatie per doelgroep hoe deze het best gebruikt kan worden. </w:t>
+      </w:r>
+      <w:r>
+        <w:t xml:space="preserve">Onder deze pagina komt een uitklap menu waar de doelgroepen komen te staan. De pagina-indeling blijft hetzelfde, de content en qua teksten en afbeeldingen kunnen grotendeels wel verschillen. Onderaan de pagina komt ook een contactformulier te staan. </w:t>
+      </w:r>
+    </w:p>
+    <w:p/>
+    <w:p>
+      <w:pPr>
+        <w:rPr>
+          <w:b/>
+          <w:bCs/>
+        </w:rPr>
+      </w:pPr>
+      <w:r>
+        <w:rPr>
+          <w:b/>
+          <w:bCs/>
+        </w:rPr>
+        <w:t xml:space="preserve">How does </w:t>
+      </w:r>
+      <w:proofErr w:type="spellStart"/>
+      <w:r>
+        <w:rPr>
+          <w:b/>
+          <w:bCs/>
+        </w:rPr>
+        <w:t>it</w:t>
+      </w:r>
+      <w:proofErr w:type="spellEnd"/>
+      <w:r>
+        <w:rPr>
+          <w:b/>
+          <w:bCs/>
+        </w:rPr>
+        <w:t xml:space="preserve"> </w:t>
+      </w:r>
+      <w:proofErr w:type="spellStart"/>
+      <w:r>
+        <w:rPr>
+          <w:b/>
+          <w:bCs/>
+        </w:rPr>
+        <w:t>work</w:t>
+      </w:r>
+      <w:proofErr w:type="spellEnd"/>
+      <w:r>
+        <w:rPr>
+          <w:b/>
+          <w:bCs/>
+        </w:rPr>
+        <w:t>:</w:t>
+      </w:r>
+    </w:p>
+    <w:p>
+      <w:r>
+        <w:t xml:space="preserve">Op deze pagina wordt duidelijk en uitgebreid uitgelegd hoe het dashboard het beste gebruikt kan worden voor de klanten die met Robin </w:t>
+      </w:r>
+      <w:proofErr w:type="spellStart"/>
+      <w:r>
+        <w:t>Assitant</w:t>
+      </w:r>
+      <w:proofErr w:type="spellEnd"/>
+      <w:r>
+        <w:t xml:space="preserve"> werken. Ook wordt er duidelijk uitgelegd hoe je het kan gebruiken voor zowel desktop als mobiel. </w:t>
+      </w:r>
+      <w:r>
+        <w:t xml:space="preserve">Verder staat onderaan deze pagina </w:t>
+      </w:r>
+      <w:proofErr w:type="spellStart"/>
+      <w:r>
+        <w:t>oo</w:t>
+      </w:r>
+      <w:proofErr w:type="spellEnd"/>
+      <w:r>
+        <w:t xml:space="preserve"> een contactformulier. </w:t>
+      </w:r>
+    </w:p>
+    <w:p/>
+    <w:p>
+      <w:pPr>
+        <w:rPr>
+          <w:b/>
+          <w:bCs/>
+        </w:rPr>
+      </w:pPr>
+      <w:r>
+        <w:rPr>
+          <w:b/>
+          <w:bCs/>
+        </w:rPr>
+        <w:t xml:space="preserve">Benefits: </w:t>
+      </w:r>
+    </w:p>
+    <w:p>
+      <w:r>
+        <w:t xml:space="preserve">Hier worden duidelijk en uitgebreid de voordelen van het gebruik van Robin </w:t>
+      </w:r>
+      <w:proofErr w:type="spellStart"/>
+      <w:r>
+        <w:t>Assitant</w:t>
+      </w:r>
+      <w:proofErr w:type="spellEnd"/>
+      <w:r>
+        <w:t xml:space="preserve"> omschreven. Op deze pagina </w:t>
+      </w:r>
+      <w:proofErr w:type="gramStart"/>
+      <w:r>
+        <w:t>word</w:t>
+      </w:r>
+      <w:proofErr w:type="gramEnd"/>
+      <w:r>
+        <w:t xml:space="preserve"> een CTA en een contactformulier getoond om de klanten zo goed mogelijk te helpen.</w:t>
+      </w:r>
+    </w:p>
+    <w:p/>
+    <w:p/>
+    <w:p>
+      <w:pPr>
+        <w:rPr>
+          <w:b/>
+          <w:bCs/>
+        </w:rPr>
+      </w:pPr>
+      <w:r>
+        <w:rPr>
+          <w:b/>
+          <w:bCs/>
+        </w:rPr>
+        <w:t>Contact:</w:t>
+      </w:r>
+    </w:p>
+    <w:p>
+      <w:r>
+        <w:t xml:space="preserve">Hier wordt contactinformatie getoond. Op deze pagina komt een </w:t>
+      </w:r>
+      <w:proofErr w:type="spellStart"/>
+      <w:r>
+        <w:t>maps</w:t>
+      </w:r>
+      <w:proofErr w:type="spellEnd"/>
+      <w:r>
+        <w:t xml:space="preserve"> kaartje te staan met het adres van Robin Assistant</w:t>
+      </w:r>
+      <w:r>
+        <w:t xml:space="preserve">, om een </w:t>
+      </w:r>
+      <w:proofErr w:type="spellStart"/>
+      <w:r>
+        <w:t>maps</w:t>
+      </w:r>
+      <w:proofErr w:type="spellEnd"/>
+      <w:r>
+        <w:t xml:space="preserve"> kaartje op de site te plaatsen met het adres willen wij ervoor zorgen dat het extra vertrouwen oproept bij de bezoekers. Naast de informatie wordt ook een contactformulier getoond om het de bezoekers makkelijk te maken contact op te nemen. </w:t>
+      </w:r>
+    </w:p>
+    <w:p>
+      <w:r>
+        <w:br w:type="page"/>
+      </w:r>
+    </w:p>
+    <w:p>
+      <w:pPr>
+        <w:pStyle w:val="Titel"/>
+      </w:pPr>
+    </w:p>
+    <w:p>
+      <w:pPr>
+        <w:pStyle w:val="Titel"/>
+      </w:pPr>
+      <w:r>
+        <w:t>7.</w:t>
+      </w:r>
+      <w:r>
+        <w:t xml:space="preserve"> Mock-up</w:t>
       </w:r>
     </w:p>
     <w:p>
@@ -2315,6 +2472,95 @@
     </w:lvl>
   </w:abstractNum>
   <w:abstractNum w:abstractNumId="6" w15:restartNumberingAfterBreak="0">
+    <w:nsid w:val="50A22322"/>
+    <w:multiLevelType w:val="hybridMultilevel"/>
+    <w:tmpl w:val="A1B66754"/>
+    <w:lvl w:ilvl="0" w:tplc="0413000F">
+      <w:start w:val="1"/>
+      <w:numFmt w:val="decimal"/>
+      <w:lvlText w:val="%1."/>
+      <w:lvlJc w:val="left"/>
+      <w:pPr>
+        <w:ind w:left="720" w:hanging="360"/>
+      </w:pPr>
+      <w:rPr>
+        <w:rFonts w:hint="default"/>
+      </w:rPr>
+    </w:lvl>
+    <w:lvl w:ilvl="1" w:tplc="04130019" w:tentative="1">
+      <w:start w:val="1"/>
+      <w:numFmt w:val="lowerLetter"/>
+      <w:lvlText w:val="%2."/>
+      <w:lvlJc w:val="left"/>
+      <w:pPr>
+        <w:ind w:left="1440" w:hanging="360"/>
+      </w:pPr>
+    </w:lvl>
+    <w:lvl w:ilvl="2" w:tplc="0413001B" w:tentative="1">
+      <w:start w:val="1"/>
+      <w:numFmt w:val="lowerRoman"/>
+      <w:lvlText w:val="%3."/>
+      <w:lvlJc w:val="right"/>
+      <w:pPr>
+        <w:ind w:left="2160" w:hanging="180"/>
+      </w:pPr>
+    </w:lvl>
+    <w:lvl w:ilvl="3" w:tplc="0413000F" w:tentative="1">
+      <w:start w:val="1"/>
+      <w:numFmt w:val="decimal"/>
+      <w:lvlText w:val="%4."/>
+      <w:lvlJc w:val="left"/>
+      <w:pPr>
+        <w:ind w:left="2880" w:hanging="360"/>
+      </w:pPr>
+    </w:lvl>
+    <w:lvl w:ilvl="4" w:tplc="04130019" w:tentative="1">
+      <w:start w:val="1"/>
+      <w:numFmt w:val="lowerLetter"/>
+      <w:lvlText w:val="%5."/>
+      <w:lvlJc w:val="left"/>
+      <w:pPr>
+        <w:ind w:left="3600" w:hanging="360"/>
+      </w:pPr>
+    </w:lvl>
+    <w:lvl w:ilvl="5" w:tplc="0413001B" w:tentative="1">
+      <w:start w:val="1"/>
+      <w:numFmt w:val="lowerRoman"/>
+      <w:lvlText w:val="%6."/>
+      <w:lvlJc w:val="right"/>
+      <w:pPr>
+        <w:ind w:left="4320" w:hanging="180"/>
+      </w:pPr>
+    </w:lvl>
+    <w:lvl w:ilvl="6" w:tplc="0413000F" w:tentative="1">
+      <w:start w:val="1"/>
+      <w:numFmt w:val="decimal"/>
+      <w:lvlText w:val="%7."/>
+      <w:lvlJc w:val="left"/>
+      <w:pPr>
+        <w:ind w:left="5040" w:hanging="360"/>
+      </w:pPr>
+    </w:lvl>
+    <w:lvl w:ilvl="7" w:tplc="04130019" w:tentative="1">
+      <w:start w:val="1"/>
+      <w:numFmt w:val="lowerLetter"/>
+      <w:lvlText w:val="%8."/>
+      <w:lvlJc w:val="left"/>
+      <w:pPr>
+        <w:ind w:left="5760" w:hanging="360"/>
+      </w:pPr>
+    </w:lvl>
+    <w:lvl w:ilvl="8" w:tplc="0413001B" w:tentative="1">
+      <w:start w:val="1"/>
+      <w:numFmt w:val="lowerRoman"/>
+      <w:lvlText w:val="%9."/>
+      <w:lvlJc w:val="right"/>
+      <w:pPr>
+        <w:ind w:left="6480" w:hanging="180"/>
+      </w:pPr>
+    </w:lvl>
+  </w:abstractNum>
+  <w:abstractNum w:abstractNumId="7" w15:restartNumberingAfterBreak="0">
     <w:nsid w:val="531E7C19"/>
     <w:multiLevelType w:val="hybridMultilevel"/>
     <w:tmpl w:val="89A64488"/>
@@ -2405,8 +2651,186 @@
       </w:pPr>
     </w:lvl>
   </w:abstractNum>
+  <w:abstractNum w:abstractNumId="8" w15:restartNumberingAfterBreak="0">
+    <w:nsid w:val="58DE0AA6"/>
+    <w:multiLevelType w:val="hybridMultilevel"/>
+    <w:tmpl w:val="A7608F58"/>
+    <w:lvl w:ilvl="0" w:tplc="15362340">
+      <w:start w:val="7"/>
+      <w:numFmt w:val="decimal"/>
+      <w:lvlText w:val="%1."/>
+      <w:lvlJc w:val="left"/>
+      <w:pPr>
+        <w:ind w:left="1080" w:hanging="720"/>
+      </w:pPr>
+      <w:rPr>
+        <w:rFonts w:hint="default"/>
+      </w:rPr>
+    </w:lvl>
+    <w:lvl w:ilvl="1" w:tplc="04130019" w:tentative="1">
+      <w:start w:val="1"/>
+      <w:numFmt w:val="lowerLetter"/>
+      <w:lvlText w:val="%2."/>
+      <w:lvlJc w:val="left"/>
+      <w:pPr>
+        <w:ind w:left="1440" w:hanging="360"/>
+      </w:pPr>
+    </w:lvl>
+    <w:lvl w:ilvl="2" w:tplc="0413001B" w:tentative="1">
+      <w:start w:val="1"/>
+      <w:numFmt w:val="lowerRoman"/>
+      <w:lvlText w:val="%3."/>
+      <w:lvlJc w:val="right"/>
+      <w:pPr>
+        <w:ind w:left="2160" w:hanging="180"/>
+      </w:pPr>
+    </w:lvl>
+    <w:lvl w:ilvl="3" w:tplc="0413000F" w:tentative="1">
+      <w:start w:val="1"/>
+      <w:numFmt w:val="decimal"/>
+      <w:lvlText w:val="%4."/>
+      <w:lvlJc w:val="left"/>
+      <w:pPr>
+        <w:ind w:left="2880" w:hanging="360"/>
+      </w:pPr>
+    </w:lvl>
+    <w:lvl w:ilvl="4" w:tplc="04130019" w:tentative="1">
+      <w:start w:val="1"/>
+      <w:numFmt w:val="lowerLetter"/>
+      <w:lvlText w:val="%5."/>
+      <w:lvlJc w:val="left"/>
+      <w:pPr>
+        <w:ind w:left="3600" w:hanging="360"/>
+      </w:pPr>
+    </w:lvl>
+    <w:lvl w:ilvl="5" w:tplc="0413001B" w:tentative="1">
+      <w:start w:val="1"/>
+      <w:numFmt w:val="lowerRoman"/>
+      <w:lvlText w:val="%6."/>
+      <w:lvlJc w:val="right"/>
+      <w:pPr>
+        <w:ind w:left="4320" w:hanging="180"/>
+      </w:pPr>
+    </w:lvl>
+    <w:lvl w:ilvl="6" w:tplc="0413000F" w:tentative="1">
+      <w:start w:val="1"/>
+      <w:numFmt w:val="decimal"/>
+      <w:lvlText w:val="%7."/>
+      <w:lvlJc w:val="left"/>
+      <w:pPr>
+        <w:ind w:left="5040" w:hanging="360"/>
+      </w:pPr>
+    </w:lvl>
+    <w:lvl w:ilvl="7" w:tplc="04130019" w:tentative="1">
+      <w:start w:val="1"/>
+      <w:numFmt w:val="lowerLetter"/>
+      <w:lvlText w:val="%8."/>
+      <w:lvlJc w:val="left"/>
+      <w:pPr>
+        <w:ind w:left="5760" w:hanging="360"/>
+      </w:pPr>
+    </w:lvl>
+    <w:lvl w:ilvl="8" w:tplc="0413001B" w:tentative="1">
+      <w:start w:val="1"/>
+      <w:numFmt w:val="lowerRoman"/>
+      <w:lvlText w:val="%9."/>
+      <w:lvlJc w:val="right"/>
+      <w:pPr>
+        <w:ind w:left="6480" w:hanging="180"/>
+      </w:pPr>
+    </w:lvl>
+  </w:abstractNum>
+  <w:abstractNum w:abstractNumId="9" w15:restartNumberingAfterBreak="0">
+    <w:nsid w:val="6B7946A1"/>
+    <w:multiLevelType w:val="hybridMultilevel"/>
+    <w:tmpl w:val="07F494F2"/>
+    <w:lvl w:ilvl="0" w:tplc="0413000F">
+      <w:start w:val="1"/>
+      <w:numFmt w:val="decimal"/>
+      <w:lvlText w:val="%1."/>
+      <w:lvlJc w:val="left"/>
+      <w:pPr>
+        <w:ind w:left="720" w:hanging="360"/>
+      </w:pPr>
+      <w:rPr>
+        <w:rFonts w:hint="default"/>
+      </w:rPr>
+    </w:lvl>
+    <w:lvl w:ilvl="1" w:tplc="04130019" w:tentative="1">
+      <w:start w:val="1"/>
+      <w:numFmt w:val="lowerLetter"/>
+      <w:lvlText w:val="%2."/>
+      <w:lvlJc w:val="left"/>
+      <w:pPr>
+        <w:ind w:left="1440" w:hanging="360"/>
+      </w:pPr>
+    </w:lvl>
+    <w:lvl w:ilvl="2" w:tplc="0413001B" w:tentative="1">
+      <w:start w:val="1"/>
+      <w:numFmt w:val="lowerRoman"/>
+      <w:lvlText w:val="%3."/>
+      <w:lvlJc w:val="right"/>
+      <w:pPr>
+        <w:ind w:left="2160" w:hanging="180"/>
+      </w:pPr>
+    </w:lvl>
+    <w:lvl w:ilvl="3" w:tplc="0413000F" w:tentative="1">
+      <w:start w:val="1"/>
+      <w:numFmt w:val="decimal"/>
+      <w:lvlText w:val="%4."/>
+      <w:lvlJc w:val="left"/>
+      <w:pPr>
+        <w:ind w:left="2880" w:hanging="360"/>
+      </w:pPr>
+    </w:lvl>
+    <w:lvl w:ilvl="4" w:tplc="04130019" w:tentative="1">
+      <w:start w:val="1"/>
+      <w:numFmt w:val="lowerLetter"/>
+      <w:lvlText w:val="%5."/>
+      <w:lvlJc w:val="left"/>
+      <w:pPr>
+        <w:ind w:left="3600" w:hanging="360"/>
+      </w:pPr>
+    </w:lvl>
+    <w:lvl w:ilvl="5" w:tplc="0413001B" w:tentative="1">
+      <w:start w:val="1"/>
+      <w:numFmt w:val="lowerRoman"/>
+      <w:lvlText w:val="%6."/>
+      <w:lvlJc w:val="right"/>
+      <w:pPr>
+        <w:ind w:left="4320" w:hanging="180"/>
+      </w:pPr>
+    </w:lvl>
+    <w:lvl w:ilvl="6" w:tplc="0413000F" w:tentative="1">
+      <w:start w:val="1"/>
+      <w:numFmt w:val="decimal"/>
+      <w:lvlText w:val="%7."/>
+      <w:lvlJc w:val="left"/>
+      <w:pPr>
+        <w:ind w:left="5040" w:hanging="360"/>
+      </w:pPr>
+    </w:lvl>
+    <w:lvl w:ilvl="7" w:tplc="04130019" w:tentative="1">
+      <w:start w:val="1"/>
+      <w:numFmt w:val="lowerLetter"/>
+      <w:lvlText w:val="%8."/>
+      <w:lvlJc w:val="left"/>
+      <w:pPr>
+        <w:ind w:left="5760" w:hanging="360"/>
+      </w:pPr>
+    </w:lvl>
+    <w:lvl w:ilvl="8" w:tplc="0413001B" w:tentative="1">
+      <w:start w:val="1"/>
+      <w:numFmt w:val="lowerRoman"/>
+      <w:lvlText w:val="%9."/>
+      <w:lvlJc w:val="right"/>
+      <w:pPr>
+        <w:ind w:left="6480" w:hanging="180"/>
+      </w:pPr>
+    </w:lvl>
+  </w:abstractNum>
   <w:num w:numId="1" w16cid:durableId="1285190680">
-    <w:abstractNumId w:val="6"/>
+    <w:abstractNumId w:val="7"/>
   </w:num>
   <w:num w:numId="2" w16cid:durableId="339745439">
     <w:abstractNumId w:val="0"/>
@@ -2425,6 +2849,15 @@
   </w:num>
   <w:num w:numId="7" w16cid:durableId="1279487318">
     <w:abstractNumId w:val="4"/>
+  </w:num>
+  <w:num w:numId="8" w16cid:durableId="432169124">
+    <w:abstractNumId w:val="6"/>
+  </w:num>
+  <w:num w:numId="9" w16cid:durableId="567301318">
+    <w:abstractNumId w:val="9"/>
+  </w:num>
+  <w:num w:numId="10" w16cid:durableId="1373846388">
+    <w:abstractNumId w:val="8"/>
   </w:num>
 </w:numbering>
 </file>

</xml_diff>